<commit_message>
update StrangeLand-Numbers/01. StrangeLand-Numbers/1. StrangeLand Numbers_Условие.docx => google: Numeral System Conversions
</commit_message>
<xml_diff>
--- a/C#/C# 2 Contests/1/StrangeLand-Numbers/01. StrangeLand-Numbers/1. StrangeLand Numbers_Условие.docx
+++ b/C#/C# 2 Contests/1/StrangeLand-Numbers/01. StrangeLand-Numbers/1. StrangeLand Numbers_Условие.docx
@@ -1872,23 +1872,121 @@
 
 <file path=word/comments.xml><?xml version="1.0" encoding="utf-8"?>
 <w:comments xmlns:ve="http://schemas.openxmlformats.org/markup-compatibility/2006" xmlns:o="urn:schemas-microsoft-com:office:office" xmlns:r="http://schemas.openxmlformats.org/officeDocument/2006/relationships" xmlns:m="http://schemas.openxmlformats.org/officeDocument/2006/math" xmlns:v="urn:schemas-microsoft-com:vml" xmlns:wp="http://schemas.openxmlformats.org/drawingml/2006/wordprocessingDrawing" xmlns:w10="urn:schemas-microsoft-com:office:word" xmlns:w="http://schemas.openxmlformats.org/wordprocessingml/2006/main" xmlns:wne="http://schemas.microsoft.com/office/word/2006/wordml">
-  <w:comment w:id="0" w:author="PePsi" w:date="2016-05-30T17:08:00Z" w:initials="P">
+  <w:comment w:id="0" w:author="PePsi" w:date="2016-05-30T18:30:00Z" w:initials="P">
     <w:p>
       <w:pPr>
         <w:pStyle w:val="af"/>
         <w:rPr>
+          <w:sz w:val="44"/>
+          <w:szCs w:val="44"/>
+        </w:rPr>
+      </w:pPr>
+      <w:r>
+        <w:rPr>
+          <w:rStyle w:val="ae"/>
+        </w:rPr>
+        <w:annotationRef/>
+      </w:r>
+      <w:r>
+        <w:rPr>
+          <w:sz w:val="44"/>
+          <w:szCs w:val="44"/>
+        </w:rPr>
+        <w:t>7-тична БС</w:t>
+      </w:r>
+    </w:p>
+    <w:p>
+      <w:pPr>
+        <w:pStyle w:val="af"/>
+        <w:numPr>
+          <w:ilvl w:val="0"/>
+          <w:numId w:val="23"/>
+        </w:numPr>
+        <w:rPr>
+          <w:sz w:val="44"/>
+          <w:szCs w:val="44"/>
           <w:lang w:val="bg-BG"/>
         </w:rPr>
       </w:pPr>
-      <w:r>
-        <w:rPr>
-          <w:rStyle w:val="ae"/>
-        </w:rPr>
-        <w:annotationRef/>
-      </w:r>
-      <w:r>
-        <w:t>7-тична БС</w:t>
-      </w:r>
+      <w:proofErr w:type="spellStart"/>
+      <w:r>
+        <w:rPr>
+          <w:sz w:val="44"/>
+          <w:szCs w:val="44"/>
+        </w:rPr>
+        <w:t>Имаме</w:t>
+      </w:r>
+      <w:proofErr w:type="spellEnd"/>
+      <w:r>
+        <w:rPr>
+          <w:sz w:val="44"/>
+          <w:szCs w:val="44"/>
+        </w:rPr>
+        <w:t xml:space="preserve"> </w:t>
+      </w:r>
+      <w:r>
+        <w:rPr>
+          <w:sz w:val="44"/>
+          <w:szCs w:val="44"/>
+          <w:lang w:val="bg-BG"/>
+        </w:rPr>
+        <w:t>от 7тична в 10тична</w:t>
+      </w:r>
+    </w:p>
+    <w:p>
+      <w:pPr>
+        <w:pStyle w:val="af"/>
+        <w:numPr>
+          <w:ilvl w:val="0"/>
+          <w:numId w:val="23"/>
+        </w:numPr>
+        <w:rPr>
+          <w:color w:val="FF0000"/>
+          <w:sz w:val="44"/>
+          <w:szCs w:val="44"/>
+          <w:lang w:val="bg-BG"/>
+        </w:rPr>
+      </w:pPr>
+      <w:r>
+        <w:rPr>
+          <w:color w:val="FF0000"/>
+          <w:sz w:val="44"/>
+          <w:szCs w:val="44"/>
+        </w:rPr>
+        <w:t>Google: Numeral System Conversions</w:t>
+      </w:r>
+    </w:p>
+    <w:p>
+      <w:pPr>
+        <w:pStyle w:val="af"/>
+        <w:numPr>
+          <w:ilvl w:val="0"/>
+          <w:numId w:val="23"/>
+        </w:numPr>
+        <w:rPr>
+          <w:lang w:val="bg-BG"/>
+        </w:rPr>
+      </w:pPr>
+      <w:r>
+        <w:rPr>
+          <w:color w:val="FF0000"/>
+          <w:sz w:val="44"/>
+          <w:szCs w:val="44"/>
+          <w:lang w:val="bg-BG"/>
+        </w:rPr>
+        <w:t xml:space="preserve">Има калкулатор между </w:t>
+      </w:r>
+      <w:proofErr w:type="spellStart"/>
+      <w:r>
+        <w:rPr>
+          <w:color w:val="FF0000"/>
+          <w:sz w:val="44"/>
+          <w:szCs w:val="44"/>
+          <w:lang w:val="bg-BG"/>
+        </w:rPr>
+        <w:t>с-мите</w:t>
+      </w:r>
+      <w:proofErr w:type="spellEnd"/>
     </w:p>
   </w:comment>
   <w:comment w:id="1" w:author="PePsi" w:date="2016-05-30T17:08:00Z" w:initials="P">
@@ -2352,7 +2450,7 @@
                         <a:blip r:embed="rId2">
                           <a:extLst>
                             <a:ext uri="{28A0092B-C50C-407E-A947-70E740481C1C}">
-                              <a14:useLocalDpi xmlns:a14="http://schemas.microsoft.com/office/drawing/2010/main" xmlns:wps="http://schemas.microsoft.com/office/word/2010/wordprocessingShape" xmlns:wpi="http://schemas.microsoft.com/office/word/2010/wordprocessingInk" xmlns:wpg="http://schemas.microsoft.com/office/word/2010/wordprocessingGroup" xmlns:w14="http://schemas.microsoft.com/office/word/2010/wordml" xmlns:w="http://schemas.openxmlformats.org/wordprocessingml/2006/main" xmlns:w10="urn:schemas-microsoft-com:office:word" xmlns:wp14="http://schemas.microsoft.com/office/word/2010/wordprocessingDrawing" xmlns:v="urn:schemas-microsoft-com:vml" xmlns:o="urn:schemas-microsoft-com:office:office" xmlns:mc="http://schemas.openxmlformats.org/markup-compatibility/2006" xmlns:wpc="http://schemas.microsoft.com/office/word/2010/wordprocessingCanvas" xmlns="" val="0"/>
+                              <a14:useLocalDpi xmlns="" xmlns:wpc="http://schemas.microsoft.com/office/word/2010/wordprocessingCanvas" xmlns:mc="http://schemas.openxmlformats.org/markup-compatibility/2006" xmlns:o="urn:schemas-microsoft-com:office:office" xmlns:v="urn:schemas-microsoft-com:vml" xmlns:wp14="http://schemas.microsoft.com/office/word/2010/wordprocessingDrawing" xmlns:w10="urn:schemas-microsoft-com:office:word" xmlns:w="http://schemas.openxmlformats.org/wordprocessingml/2006/main" xmlns:w14="http://schemas.microsoft.com/office/word/2010/wordml" xmlns:wpg="http://schemas.microsoft.com/office/word/2010/wordprocessingGroup" xmlns:wpi="http://schemas.microsoft.com/office/word/2010/wordprocessingInk" xmlns:wps="http://schemas.microsoft.com/office/word/2010/wordprocessingShape" xmlns:a14="http://schemas.microsoft.com/office/drawing/2010/main" val="0"/>
                             </a:ext>
                           </a:extLst>
                         </a:blip>
@@ -3057,6 +3155,119 @@
     </w:lvl>
   </w:abstractNum>
   <w:abstractNum w:abstractNumId="3">
+    <w:nsid w:val="0CFD6D16"/>
+    <w:multiLevelType w:val="hybridMultilevel"/>
+    <w:tmpl w:val="051425D2"/>
+    <w:lvl w:ilvl="0" w:tplc="2D5EFD74">
+      <w:start w:val="7"/>
+      <w:numFmt w:val="bullet"/>
+      <w:lvlText w:val=""/>
+      <w:lvlJc w:val="left"/>
+      <w:pPr>
+        <w:ind w:left="720" w:hanging="360"/>
+      </w:pPr>
+      <w:rPr>
+        <w:rFonts w:ascii="Wingdings" w:eastAsia="MS Mincho" w:hAnsi="Wingdings" w:cs="Times New Roman" w:hint="default"/>
+      </w:rPr>
+    </w:lvl>
+    <w:lvl w:ilvl="1" w:tplc="04020003" w:tentative="1">
+      <w:start w:val="1"/>
+      <w:numFmt w:val="bullet"/>
+      <w:lvlText w:val="o"/>
+      <w:lvlJc w:val="left"/>
+      <w:pPr>
+        <w:ind w:left="1440" w:hanging="360"/>
+      </w:pPr>
+      <w:rPr>
+        <w:rFonts w:ascii="Courier New" w:hAnsi="Courier New" w:cs="Courier New" w:hint="default"/>
+      </w:rPr>
+    </w:lvl>
+    <w:lvl w:ilvl="2" w:tplc="04020005" w:tentative="1">
+      <w:start w:val="1"/>
+      <w:numFmt w:val="bullet"/>
+      <w:lvlText w:val=""/>
+      <w:lvlJc w:val="left"/>
+      <w:pPr>
+        <w:ind w:left="2160" w:hanging="360"/>
+      </w:pPr>
+      <w:rPr>
+        <w:rFonts w:ascii="Wingdings" w:hAnsi="Wingdings" w:hint="default"/>
+      </w:rPr>
+    </w:lvl>
+    <w:lvl w:ilvl="3" w:tplc="04020001" w:tentative="1">
+      <w:start w:val="1"/>
+      <w:numFmt w:val="bullet"/>
+      <w:lvlText w:val=""/>
+      <w:lvlJc w:val="left"/>
+      <w:pPr>
+        <w:ind w:left="2880" w:hanging="360"/>
+      </w:pPr>
+      <w:rPr>
+        <w:rFonts w:ascii="Symbol" w:hAnsi="Symbol" w:hint="default"/>
+      </w:rPr>
+    </w:lvl>
+    <w:lvl w:ilvl="4" w:tplc="04020003" w:tentative="1">
+      <w:start w:val="1"/>
+      <w:numFmt w:val="bullet"/>
+      <w:lvlText w:val="o"/>
+      <w:lvlJc w:val="left"/>
+      <w:pPr>
+        <w:ind w:left="3600" w:hanging="360"/>
+      </w:pPr>
+      <w:rPr>
+        <w:rFonts w:ascii="Courier New" w:hAnsi="Courier New" w:cs="Courier New" w:hint="default"/>
+      </w:rPr>
+    </w:lvl>
+    <w:lvl w:ilvl="5" w:tplc="04020005" w:tentative="1">
+      <w:start w:val="1"/>
+      <w:numFmt w:val="bullet"/>
+      <w:lvlText w:val=""/>
+      <w:lvlJc w:val="left"/>
+      <w:pPr>
+        <w:ind w:left="4320" w:hanging="360"/>
+      </w:pPr>
+      <w:rPr>
+        <w:rFonts w:ascii="Wingdings" w:hAnsi="Wingdings" w:hint="default"/>
+      </w:rPr>
+    </w:lvl>
+    <w:lvl w:ilvl="6" w:tplc="04020001" w:tentative="1">
+      <w:start w:val="1"/>
+      <w:numFmt w:val="bullet"/>
+      <w:lvlText w:val=""/>
+      <w:lvlJc w:val="left"/>
+      <w:pPr>
+        <w:ind w:left="5040" w:hanging="360"/>
+      </w:pPr>
+      <w:rPr>
+        <w:rFonts w:ascii="Symbol" w:hAnsi="Symbol" w:hint="default"/>
+      </w:rPr>
+    </w:lvl>
+    <w:lvl w:ilvl="7" w:tplc="04020003" w:tentative="1">
+      <w:start w:val="1"/>
+      <w:numFmt w:val="bullet"/>
+      <w:lvlText w:val="o"/>
+      <w:lvlJc w:val="left"/>
+      <w:pPr>
+        <w:ind w:left="5760" w:hanging="360"/>
+      </w:pPr>
+      <w:rPr>
+        <w:rFonts w:ascii="Courier New" w:hAnsi="Courier New" w:cs="Courier New" w:hint="default"/>
+      </w:rPr>
+    </w:lvl>
+    <w:lvl w:ilvl="8" w:tplc="04020005" w:tentative="1">
+      <w:start w:val="1"/>
+      <w:numFmt w:val="bullet"/>
+      <w:lvlText w:val=""/>
+      <w:lvlJc w:val="left"/>
+      <w:pPr>
+        <w:ind w:left="6480" w:hanging="360"/>
+      </w:pPr>
+      <w:rPr>
+        <w:rFonts w:ascii="Wingdings" w:hAnsi="Wingdings" w:hint="default"/>
+      </w:rPr>
+    </w:lvl>
+  </w:abstractNum>
+  <w:abstractNum w:abstractNumId="4">
     <w:nsid w:val="129D3F76"/>
     <w:multiLevelType w:val="hybridMultilevel"/>
     <w:tmpl w:val="A02EB510"/>
@@ -3169,7 +3380,7 @@
       </w:rPr>
     </w:lvl>
   </w:abstractNum>
-  <w:abstractNum w:abstractNumId="4">
+  <w:abstractNum w:abstractNumId="5">
     <w:nsid w:val="1354270B"/>
     <w:multiLevelType w:val="hybridMultilevel"/>
     <w:tmpl w:val="FE92DC96"/>
@@ -3282,7 +3493,7 @@
       </w:rPr>
     </w:lvl>
   </w:abstractNum>
-  <w:abstractNum w:abstractNumId="5">
+  <w:abstractNum w:abstractNumId="6">
     <w:nsid w:val="290C693F"/>
     <w:multiLevelType w:val="hybridMultilevel"/>
     <w:tmpl w:val="C7860B10"/>
@@ -3404,7 +3615,7 @@
       </w:pPr>
     </w:lvl>
   </w:abstractNum>
-  <w:abstractNum w:abstractNumId="6">
+  <w:abstractNum w:abstractNumId="7">
     <w:nsid w:val="311D626B"/>
     <w:multiLevelType w:val="hybridMultilevel"/>
     <w:tmpl w:val="C6EE3E0C"/>
@@ -3517,7 +3728,7 @@
       </w:rPr>
     </w:lvl>
   </w:abstractNum>
-  <w:abstractNum w:abstractNumId="7">
+  <w:abstractNum w:abstractNumId="8">
     <w:nsid w:val="337C695E"/>
     <w:multiLevelType w:val="hybridMultilevel"/>
     <w:tmpl w:val="07AEE59E"/>
@@ -3630,7 +3841,7 @@
       </w:rPr>
     </w:lvl>
   </w:abstractNum>
-  <w:abstractNum w:abstractNumId="8">
+  <w:abstractNum w:abstractNumId="9">
     <w:nsid w:val="35F53884"/>
     <w:multiLevelType w:val="hybridMultilevel"/>
     <w:tmpl w:val="C6322994"/>
@@ -3743,7 +3954,7 @@
       </w:rPr>
     </w:lvl>
   </w:abstractNum>
-  <w:abstractNum w:abstractNumId="9">
+  <w:abstractNum w:abstractNumId="10">
     <w:nsid w:val="39E71646"/>
     <w:multiLevelType w:val="hybridMultilevel"/>
     <w:tmpl w:val="647AFC2C"/>
@@ -3856,7 +4067,7 @@
       </w:rPr>
     </w:lvl>
   </w:abstractNum>
-  <w:abstractNum w:abstractNumId="10">
+  <w:abstractNum w:abstractNumId="11">
     <w:nsid w:val="3E1C73F0"/>
     <w:multiLevelType w:val="hybridMultilevel"/>
     <w:tmpl w:val="5066ACFC"/>
@@ -3944,7 +4155,7 @@
       </w:pPr>
     </w:lvl>
   </w:abstractNum>
-  <w:abstractNum w:abstractNumId="11">
+  <w:abstractNum w:abstractNumId="12">
     <w:nsid w:val="419A618B"/>
     <w:multiLevelType w:val="hybridMultilevel"/>
     <w:tmpl w:val="C5E45798"/>
@@ -4057,7 +4268,7 @@
       </w:rPr>
     </w:lvl>
   </w:abstractNum>
-  <w:abstractNum w:abstractNumId="12">
+  <w:abstractNum w:abstractNumId="13">
     <w:nsid w:val="42520D91"/>
     <w:multiLevelType w:val="hybridMultilevel"/>
     <w:tmpl w:val="82B27DD8"/>
@@ -4145,7 +4356,7 @@
       </w:pPr>
     </w:lvl>
   </w:abstractNum>
-  <w:abstractNum w:abstractNumId="13">
+  <w:abstractNum w:abstractNumId="14">
     <w:nsid w:val="476F3894"/>
     <w:multiLevelType w:val="hybridMultilevel"/>
     <w:tmpl w:val="AB6E1068"/>
@@ -4258,7 +4469,7 @@
       </w:rPr>
     </w:lvl>
   </w:abstractNum>
-  <w:abstractNum w:abstractNumId="14">
+  <w:abstractNum w:abstractNumId="15">
     <w:nsid w:val="48180918"/>
     <w:multiLevelType w:val="hybridMultilevel"/>
     <w:tmpl w:val="29AC1B3C"/>
@@ -4371,7 +4582,7 @@
       </w:rPr>
     </w:lvl>
   </w:abstractNum>
-  <w:abstractNum w:abstractNumId="15">
+  <w:abstractNum w:abstractNumId="16">
     <w:nsid w:val="503C4E78"/>
     <w:multiLevelType w:val="hybridMultilevel"/>
     <w:tmpl w:val="115A1C76"/>
@@ -4484,7 +4695,7 @@
       </w:rPr>
     </w:lvl>
   </w:abstractNum>
-  <w:abstractNum w:abstractNumId="16">
+  <w:abstractNum w:abstractNumId="17">
     <w:nsid w:val="5D2175DA"/>
     <w:multiLevelType w:val="hybridMultilevel"/>
     <w:tmpl w:val="DF9CDF5C"/>
@@ -4597,7 +4808,7 @@
       </w:rPr>
     </w:lvl>
   </w:abstractNum>
-  <w:abstractNum w:abstractNumId="17">
+  <w:abstractNum w:abstractNumId="18">
     <w:nsid w:val="60527655"/>
     <w:multiLevelType w:val="hybridMultilevel"/>
     <w:tmpl w:val="BE1250AA"/>
@@ -4710,7 +4921,7 @@
       </w:rPr>
     </w:lvl>
   </w:abstractNum>
-  <w:abstractNum w:abstractNumId="18">
+  <w:abstractNum w:abstractNumId="19">
     <w:nsid w:val="62192D9C"/>
     <w:multiLevelType w:val="hybridMultilevel"/>
     <w:tmpl w:val="FECC796E"/>
@@ -4823,7 +5034,7 @@
       </w:rPr>
     </w:lvl>
   </w:abstractNum>
-  <w:abstractNum w:abstractNumId="19">
+  <w:abstractNum w:abstractNumId="20">
     <w:nsid w:val="6B96273F"/>
     <w:multiLevelType w:val="hybridMultilevel"/>
     <w:tmpl w:val="AB0A4D06"/>
@@ -4936,7 +5147,7 @@
       </w:rPr>
     </w:lvl>
   </w:abstractNum>
-  <w:abstractNum w:abstractNumId="20">
+  <w:abstractNum w:abstractNumId="21">
     <w:nsid w:val="7D0D397D"/>
     <w:multiLevelType w:val="hybridMultilevel"/>
     <w:tmpl w:val="5C546F30"/>
@@ -5025,7 +5236,7 @@
       </w:pPr>
     </w:lvl>
   </w:abstractNum>
-  <w:abstractNum w:abstractNumId="21">
+  <w:abstractNum w:abstractNumId="22">
     <w:nsid w:val="7EED0FC3"/>
     <w:multiLevelType w:val="hybridMultilevel"/>
     <w:tmpl w:val="DF762C76"/>
@@ -5139,70 +5350,73 @@
     </w:lvl>
   </w:abstractNum>
   <w:num w:numId="1">
-    <w:abstractNumId w:val="5"/>
+    <w:abstractNumId w:val="6"/>
   </w:num>
   <w:num w:numId="2">
-    <w:abstractNumId w:val="10"/>
+    <w:abstractNumId w:val="11"/>
   </w:num>
   <w:num w:numId="3">
-    <w:abstractNumId w:val="11"/>
+    <w:abstractNumId w:val="12"/>
   </w:num>
   <w:num w:numId="4">
+    <w:abstractNumId w:val="22"/>
+  </w:num>
+  <w:num w:numId="5">
+    <w:abstractNumId w:val="18"/>
+  </w:num>
+  <w:num w:numId="6">
     <w:abstractNumId w:val="21"/>
   </w:num>
-  <w:num w:numId="5">
+  <w:num w:numId="7">
     <w:abstractNumId w:val="17"/>
   </w:num>
-  <w:num w:numId="6">
-    <w:abstractNumId w:val="20"/>
-  </w:num>
-  <w:num w:numId="7">
-    <w:abstractNumId w:val="16"/>
-  </w:num>
   <w:num w:numId="8">
-    <w:abstractNumId w:val="13"/>
+    <w:abstractNumId w:val="14"/>
   </w:num>
   <w:num w:numId="9">
     <w:abstractNumId w:val="0"/>
   </w:num>
   <w:num w:numId="10">
-    <w:abstractNumId w:val="19"/>
+    <w:abstractNumId w:val="20"/>
   </w:num>
   <w:num w:numId="11">
     <w:abstractNumId w:val="1"/>
   </w:num>
   <w:num w:numId="12">
-    <w:abstractNumId w:val="3"/>
+    <w:abstractNumId w:val="4"/>
   </w:num>
   <w:num w:numId="13">
-    <w:abstractNumId w:val="9"/>
+    <w:abstractNumId w:val="10"/>
   </w:num>
   <w:num w:numId="14">
-    <w:abstractNumId w:val="6"/>
+    <w:abstractNumId w:val="7"/>
   </w:num>
   <w:num w:numId="15">
-    <w:abstractNumId w:val="18"/>
+    <w:abstractNumId w:val="19"/>
   </w:num>
   <w:num w:numId="16">
-    <w:abstractNumId w:val="8"/>
+    <w:abstractNumId w:val="9"/>
   </w:num>
   <w:num w:numId="17">
     <w:abstractNumId w:val="2"/>
   </w:num>
   <w:num w:numId="18">
-    <w:abstractNumId w:val="7"/>
+    <w:abstractNumId w:val="8"/>
   </w:num>
   <w:num w:numId="19">
-    <w:abstractNumId w:val="14"/>
+    <w:abstractNumId w:val="15"/>
   </w:num>
   <w:num w:numId="20">
-    <w:abstractNumId w:val="15"/>
+    <w:abstractNumId w:val="16"/>
   </w:num>
   <w:num w:numId="21">
-    <w:abstractNumId w:val="12"/>
+    <w:abstractNumId w:val="13"/>
   </w:num>
   <w:num w:numId="22">
-    <w:abstractNumId w:val="4"/>
+    <w:abstractNumId w:val="5"/>
+  </w:num>
+  <w:num w:numId="23">
+    <w:abstractNumId w:val="3"/>
   </w:num>
 </w:numbering>
 </file>
@@ -6460,7 +6674,7 @@
   <a:extraClrSchemeLst/>
   <a:extLst>
     <a:ext uri="{05A4C25C-085E-4340-85A3-A5531E510DB2}">
-      <thm15:themeFamily xmlns="" xmlns:thm15="http://schemas.microsoft.com/office/thememl/2012/main" name="Office Theme" id="{62F939B6-93AF-4DB8-9C6B-D6C7DFDC589F}" vid="{4A3C46E8-61CC-4603-A589-7422A47A8E4A}"/>
+      <thm15:themeFamily xmlns:thm15="http://schemas.microsoft.com/office/thememl/2012/main" xmlns="" name="Office Theme" id="{62F939B6-93AF-4DB8-9C6B-D6C7DFDC589F}" vid="{4A3C46E8-61CC-4603-A589-7422A47A8E4A}"/>
     </a:ext>
   </a:extLst>
 </a:theme>
@@ -6471,7 +6685,7 @@
 </file>
 
 <file path=customXml/itemProps1.xml><?xml version="1.0" encoding="utf-8"?>
-<ds:datastoreItem xmlns:ds="http://schemas.openxmlformats.org/officeDocument/2006/customXml" ds:itemID="{DAECE7A4-90D7-4167-88E4-F7BC23889BAC}">
+<ds:datastoreItem xmlns:ds="http://schemas.openxmlformats.org/officeDocument/2006/customXml" ds:itemID="{8825CB7E-31E4-4947-9483-C7B1B2EEA4D2}">
   <ds:schemaRefs>
     <ds:schemaRef ds:uri="http://schemas.openxmlformats.org/officeDocument/2006/bibliography"/>
   </ds:schemaRefs>

</xml_diff>